<commit_message>
/ ‘RPG-Table Top/Pathfinder/Drew-MarchWest/Wandering Spirit Spell List (L1-3).docx’
</commit_message>
<xml_diff>
--- a/RPG-Table Top/Pathfinder/Drew-MarchWest/Wandering Spirit Spell List (L1-3).docx
+++ b/RPG-Table Top/Pathfinder/Drew-MarchWest/Wandering Spirit Spell List (L1-3).docx
@@ -6,6 +6,14 @@
       <w:tblPr>
         <w:tblStyle w:val="TableGrid"/>
         <w:tblW w:w="11101" w:type="dxa"/>
+        <w:tblBorders>
+          <w:top w:val="single" w:sz="4" w:space="0" w:color="AEAAAA" w:themeColor="background2" w:themeShade="BF"/>
+          <w:left w:val="single" w:sz="4" w:space="0" w:color="AEAAAA" w:themeColor="background2" w:themeShade="BF"/>
+          <w:bottom w:val="single" w:sz="4" w:space="0" w:color="AEAAAA" w:themeColor="background2" w:themeShade="BF"/>
+          <w:right w:val="single" w:sz="4" w:space="0" w:color="AEAAAA" w:themeColor="background2" w:themeShade="BF"/>
+          <w:insideH w:val="single" w:sz="4" w:space="0" w:color="AEAAAA" w:themeColor="background2" w:themeShade="BF"/>
+          <w:insideV w:val="single" w:sz="4" w:space="0" w:color="AEAAAA" w:themeColor="background2" w:themeShade="BF"/>
+        </w:tblBorders>
         <w:tblLayout w:type="fixed"/>
         <w:tblLook w:val="04A0" w:firstRow="1" w:lastRow="0" w:firstColumn="1" w:lastColumn="0" w:noHBand="0" w:noVBand="1"/>
       </w:tblPr>
@@ -428,49 +436,8 @@
         </w:tc>
         <w:tc>
           <w:tcPr>
-            <w:tcW w:w="2970" w:type="dxa"/>
-            <w:shd w:val="clear" w:color="auto" w:fill="D5DCE4" w:themeFill="text2" w:themeFillTint="33"/>
-          </w:tcPr>
-          <w:p>
-            <w:pPr>
-              <w:rPr>
-                <w:sz w:val="16"/>
-                <w:szCs w:val="16"/>
-              </w:rPr>
-            </w:pPr>
-          </w:p>
-        </w:tc>
-        <w:tc>
-          <w:tcPr>
-            <w:tcW w:w="1890" w:type="dxa"/>
-            <w:shd w:val="clear" w:color="auto" w:fill="D5DCE4" w:themeFill="text2" w:themeFillTint="33"/>
-          </w:tcPr>
-          <w:p>
-            <w:pPr>
-              <w:rPr>
-                <w:sz w:val="16"/>
-                <w:szCs w:val="16"/>
-              </w:rPr>
-            </w:pPr>
-          </w:p>
-        </w:tc>
-        <w:tc>
-          <w:tcPr>
-            <w:tcW w:w="2250" w:type="dxa"/>
-            <w:shd w:val="clear" w:color="auto" w:fill="D5DCE4" w:themeFill="text2" w:themeFillTint="33"/>
-          </w:tcPr>
-          <w:p>
-            <w:pPr>
-              <w:rPr>
-                <w:sz w:val="16"/>
-                <w:szCs w:val="16"/>
-              </w:rPr>
-            </w:pPr>
-          </w:p>
-        </w:tc>
-        <w:tc>
-          <w:tcPr>
-            <w:tcW w:w="2457" w:type="dxa"/>
+            <w:tcW w:w="9567" w:type="dxa"/>
+            <w:gridSpan w:val="4"/>
             <w:shd w:val="clear" w:color="auto" w:fill="D5DCE4" w:themeFill="text2" w:themeFillTint="33"/>
           </w:tcPr>
           <w:p>
@@ -514,49 +481,8 @@
         </w:tc>
         <w:tc>
           <w:tcPr>
-            <w:tcW w:w="2970" w:type="dxa"/>
-            <w:shd w:val="clear" w:color="auto" w:fill="D5DCE4" w:themeFill="text2" w:themeFillTint="33"/>
-          </w:tcPr>
-          <w:p>
-            <w:pPr>
-              <w:rPr>
-                <w:sz w:val="16"/>
-                <w:szCs w:val="16"/>
-              </w:rPr>
-            </w:pPr>
-          </w:p>
-        </w:tc>
-        <w:tc>
-          <w:tcPr>
-            <w:tcW w:w="1890" w:type="dxa"/>
-            <w:shd w:val="clear" w:color="auto" w:fill="D5DCE4" w:themeFill="text2" w:themeFillTint="33"/>
-          </w:tcPr>
-          <w:p>
-            <w:pPr>
-              <w:rPr>
-                <w:sz w:val="16"/>
-                <w:szCs w:val="16"/>
-              </w:rPr>
-            </w:pPr>
-          </w:p>
-        </w:tc>
-        <w:tc>
-          <w:tcPr>
-            <w:tcW w:w="2250" w:type="dxa"/>
-            <w:shd w:val="clear" w:color="auto" w:fill="D5DCE4" w:themeFill="text2" w:themeFillTint="33"/>
-          </w:tcPr>
-          <w:p>
-            <w:pPr>
-              <w:rPr>
-                <w:sz w:val="16"/>
-                <w:szCs w:val="16"/>
-              </w:rPr>
-            </w:pPr>
-          </w:p>
-        </w:tc>
-        <w:tc>
-          <w:tcPr>
-            <w:tcW w:w="2457" w:type="dxa"/>
+            <w:tcW w:w="9567" w:type="dxa"/>
+            <w:gridSpan w:val="4"/>
             <w:shd w:val="clear" w:color="auto" w:fill="D5DCE4" w:themeFill="text2" w:themeFillTint="33"/>
           </w:tcPr>
           <w:p>
@@ -627,46 +553,8 @@
         </w:tc>
         <w:tc>
           <w:tcPr>
-            <w:tcW w:w="2970" w:type="dxa"/>
-          </w:tcPr>
-          <w:p>
-            <w:pPr>
-              <w:rPr>
-                <w:sz w:val="16"/>
-                <w:szCs w:val="16"/>
-              </w:rPr>
-            </w:pPr>
-          </w:p>
-        </w:tc>
-        <w:tc>
-          <w:tcPr>
-            <w:tcW w:w="1890" w:type="dxa"/>
-          </w:tcPr>
-          <w:p>
-            <w:pPr>
-              <w:rPr>
-                <w:sz w:val="16"/>
-                <w:szCs w:val="16"/>
-              </w:rPr>
-            </w:pPr>
-          </w:p>
-        </w:tc>
-        <w:tc>
-          <w:tcPr>
-            <w:tcW w:w="2250" w:type="dxa"/>
-          </w:tcPr>
-          <w:p>
-            <w:pPr>
-              <w:rPr>
-                <w:sz w:val="16"/>
-                <w:szCs w:val="16"/>
-              </w:rPr>
-            </w:pPr>
-          </w:p>
-        </w:tc>
-        <w:tc>
-          <w:tcPr>
-            <w:tcW w:w="2457" w:type="dxa"/>
+            <w:tcW w:w="9567" w:type="dxa"/>
+            <w:gridSpan w:val="4"/>
           </w:tcPr>
           <w:p>
             <w:pPr>
@@ -708,46 +596,8 @@
         </w:tc>
         <w:tc>
           <w:tcPr>
-            <w:tcW w:w="2970" w:type="dxa"/>
-          </w:tcPr>
-          <w:p>
-            <w:pPr>
-              <w:rPr>
-                <w:sz w:val="16"/>
-                <w:szCs w:val="16"/>
-              </w:rPr>
-            </w:pPr>
-          </w:p>
-        </w:tc>
-        <w:tc>
-          <w:tcPr>
-            <w:tcW w:w="1890" w:type="dxa"/>
-          </w:tcPr>
-          <w:p>
-            <w:pPr>
-              <w:rPr>
-                <w:sz w:val="16"/>
-                <w:szCs w:val="16"/>
-              </w:rPr>
-            </w:pPr>
-          </w:p>
-        </w:tc>
-        <w:tc>
-          <w:tcPr>
-            <w:tcW w:w="2250" w:type="dxa"/>
-          </w:tcPr>
-          <w:p>
-            <w:pPr>
-              <w:rPr>
-                <w:sz w:val="16"/>
-                <w:szCs w:val="16"/>
-              </w:rPr>
-            </w:pPr>
-          </w:p>
-        </w:tc>
-        <w:tc>
-          <w:tcPr>
-            <w:tcW w:w="2457" w:type="dxa"/>
+            <w:tcW w:w="9567" w:type="dxa"/>
+            <w:gridSpan w:val="4"/>
           </w:tcPr>
           <w:p>
             <w:pPr>
@@ -789,46 +639,8 @@
         </w:tc>
         <w:tc>
           <w:tcPr>
-            <w:tcW w:w="2970" w:type="dxa"/>
-          </w:tcPr>
-          <w:p>
-            <w:pPr>
-              <w:rPr>
-                <w:sz w:val="16"/>
-                <w:szCs w:val="16"/>
-              </w:rPr>
-            </w:pPr>
-          </w:p>
-        </w:tc>
-        <w:tc>
-          <w:tcPr>
-            <w:tcW w:w="1890" w:type="dxa"/>
-          </w:tcPr>
-          <w:p>
-            <w:pPr>
-              <w:rPr>
-                <w:sz w:val="16"/>
-                <w:szCs w:val="16"/>
-              </w:rPr>
-            </w:pPr>
-          </w:p>
-        </w:tc>
-        <w:tc>
-          <w:tcPr>
-            <w:tcW w:w="2250" w:type="dxa"/>
-          </w:tcPr>
-          <w:p>
-            <w:pPr>
-              <w:rPr>
-                <w:sz w:val="16"/>
-                <w:szCs w:val="16"/>
-              </w:rPr>
-            </w:pPr>
-          </w:p>
-        </w:tc>
-        <w:tc>
-          <w:tcPr>
-            <w:tcW w:w="2457" w:type="dxa"/>
+            <w:tcW w:w="9567" w:type="dxa"/>
+            <w:gridSpan w:val="4"/>
           </w:tcPr>
           <w:p>
             <w:pPr>
@@ -866,8 +678,6 @@
               </w:rPr>
               <w:t>FLAME</w:t>
             </w:r>
-            <w:bookmarkStart w:id="0" w:name="_GoBack"/>
-            <w:bookmarkEnd w:id="0"/>
           </w:p>
         </w:tc>
       </w:tr>
@@ -902,49 +712,8 @@
         </w:tc>
         <w:tc>
           <w:tcPr>
-            <w:tcW w:w="2970" w:type="dxa"/>
-            <w:shd w:val="clear" w:color="auto" w:fill="D5DCE4" w:themeFill="text2" w:themeFillTint="33"/>
-          </w:tcPr>
-          <w:p>
-            <w:pPr>
-              <w:rPr>
-                <w:sz w:val="16"/>
-                <w:szCs w:val="16"/>
-              </w:rPr>
-            </w:pPr>
-          </w:p>
-        </w:tc>
-        <w:tc>
-          <w:tcPr>
-            <w:tcW w:w="1890" w:type="dxa"/>
-            <w:shd w:val="clear" w:color="auto" w:fill="D5DCE4" w:themeFill="text2" w:themeFillTint="33"/>
-          </w:tcPr>
-          <w:p>
-            <w:pPr>
-              <w:rPr>
-                <w:sz w:val="16"/>
-                <w:szCs w:val="16"/>
-              </w:rPr>
-            </w:pPr>
-          </w:p>
-        </w:tc>
-        <w:tc>
-          <w:tcPr>
-            <w:tcW w:w="2250" w:type="dxa"/>
-            <w:shd w:val="clear" w:color="auto" w:fill="D5DCE4" w:themeFill="text2" w:themeFillTint="33"/>
-          </w:tcPr>
-          <w:p>
-            <w:pPr>
-              <w:rPr>
-                <w:sz w:val="16"/>
-                <w:szCs w:val="16"/>
-              </w:rPr>
-            </w:pPr>
-          </w:p>
-        </w:tc>
-        <w:tc>
-          <w:tcPr>
-            <w:tcW w:w="2457" w:type="dxa"/>
+            <w:tcW w:w="9567" w:type="dxa"/>
+            <w:gridSpan w:val="4"/>
             <w:shd w:val="clear" w:color="auto" w:fill="D5DCE4" w:themeFill="text2" w:themeFillTint="33"/>
           </w:tcPr>
           <w:p>
@@ -988,49 +757,8 @@
         </w:tc>
         <w:tc>
           <w:tcPr>
-            <w:tcW w:w="2970" w:type="dxa"/>
-            <w:shd w:val="clear" w:color="auto" w:fill="D5DCE4" w:themeFill="text2" w:themeFillTint="33"/>
-          </w:tcPr>
-          <w:p>
-            <w:pPr>
-              <w:rPr>
-                <w:sz w:val="16"/>
-                <w:szCs w:val="16"/>
-              </w:rPr>
-            </w:pPr>
-          </w:p>
-        </w:tc>
-        <w:tc>
-          <w:tcPr>
-            <w:tcW w:w="1890" w:type="dxa"/>
-            <w:shd w:val="clear" w:color="auto" w:fill="D5DCE4" w:themeFill="text2" w:themeFillTint="33"/>
-          </w:tcPr>
-          <w:p>
-            <w:pPr>
-              <w:rPr>
-                <w:sz w:val="16"/>
-                <w:szCs w:val="16"/>
-              </w:rPr>
-            </w:pPr>
-          </w:p>
-        </w:tc>
-        <w:tc>
-          <w:tcPr>
-            <w:tcW w:w="2250" w:type="dxa"/>
-            <w:shd w:val="clear" w:color="auto" w:fill="D5DCE4" w:themeFill="text2" w:themeFillTint="33"/>
-          </w:tcPr>
-          <w:p>
-            <w:pPr>
-              <w:rPr>
-                <w:sz w:val="16"/>
-                <w:szCs w:val="16"/>
-              </w:rPr>
-            </w:pPr>
-          </w:p>
-        </w:tc>
-        <w:tc>
-          <w:tcPr>
-            <w:tcW w:w="2457" w:type="dxa"/>
+            <w:tcW w:w="9567" w:type="dxa"/>
+            <w:gridSpan w:val="4"/>
             <w:shd w:val="clear" w:color="auto" w:fill="D5DCE4" w:themeFill="text2" w:themeFillTint="33"/>
           </w:tcPr>
           <w:p>
@@ -2133,46 +1861,8 @@
         </w:tc>
         <w:tc>
           <w:tcPr>
-            <w:tcW w:w="2970" w:type="dxa"/>
-          </w:tcPr>
-          <w:p>
-            <w:pPr>
-              <w:rPr>
-                <w:sz w:val="16"/>
-                <w:szCs w:val="16"/>
-              </w:rPr>
-            </w:pPr>
-          </w:p>
-        </w:tc>
-        <w:tc>
-          <w:tcPr>
-            <w:tcW w:w="1890" w:type="dxa"/>
-          </w:tcPr>
-          <w:p>
-            <w:pPr>
-              <w:rPr>
-                <w:sz w:val="16"/>
-                <w:szCs w:val="16"/>
-              </w:rPr>
-            </w:pPr>
-          </w:p>
-        </w:tc>
-        <w:tc>
-          <w:tcPr>
-            <w:tcW w:w="2250" w:type="dxa"/>
-          </w:tcPr>
-          <w:p>
-            <w:pPr>
-              <w:rPr>
-                <w:sz w:val="16"/>
-                <w:szCs w:val="16"/>
-              </w:rPr>
-            </w:pPr>
-          </w:p>
-        </w:tc>
-        <w:tc>
-          <w:tcPr>
-            <w:tcW w:w="2457" w:type="dxa"/>
+            <w:tcW w:w="9567" w:type="dxa"/>
+            <w:gridSpan w:val="4"/>
           </w:tcPr>
           <w:p>
             <w:pPr>
@@ -3117,46 +2807,8 @@
         </w:tc>
         <w:tc>
           <w:tcPr>
-            <w:tcW w:w="2970" w:type="dxa"/>
-          </w:tcPr>
-          <w:p>
-            <w:pPr>
-              <w:rPr>
-                <w:sz w:val="16"/>
-                <w:szCs w:val="16"/>
-              </w:rPr>
-            </w:pPr>
-          </w:p>
-        </w:tc>
-        <w:tc>
-          <w:tcPr>
-            <w:tcW w:w="1890" w:type="dxa"/>
-          </w:tcPr>
-          <w:p>
-            <w:pPr>
-              <w:rPr>
-                <w:sz w:val="16"/>
-                <w:szCs w:val="16"/>
-              </w:rPr>
-            </w:pPr>
-          </w:p>
-        </w:tc>
-        <w:tc>
-          <w:tcPr>
-            <w:tcW w:w="2250" w:type="dxa"/>
-          </w:tcPr>
-          <w:p>
-            <w:pPr>
-              <w:rPr>
-                <w:sz w:val="16"/>
-                <w:szCs w:val="16"/>
-              </w:rPr>
-            </w:pPr>
-          </w:p>
-        </w:tc>
-        <w:tc>
-          <w:tcPr>
-            <w:tcW w:w="2457" w:type="dxa"/>
+            <w:tcW w:w="9567" w:type="dxa"/>
+            <w:gridSpan w:val="4"/>
           </w:tcPr>
           <w:p>
             <w:pPr>
@@ -3200,46 +2852,8 @@
         </w:tc>
         <w:tc>
           <w:tcPr>
-            <w:tcW w:w="2970" w:type="dxa"/>
-          </w:tcPr>
-          <w:p>
-            <w:pPr>
-              <w:rPr>
-                <w:sz w:val="16"/>
-                <w:szCs w:val="16"/>
-              </w:rPr>
-            </w:pPr>
-          </w:p>
-        </w:tc>
-        <w:tc>
-          <w:tcPr>
-            <w:tcW w:w="1890" w:type="dxa"/>
-          </w:tcPr>
-          <w:p>
-            <w:pPr>
-              <w:rPr>
-                <w:sz w:val="16"/>
-                <w:szCs w:val="16"/>
-              </w:rPr>
-            </w:pPr>
-          </w:p>
-        </w:tc>
-        <w:tc>
-          <w:tcPr>
-            <w:tcW w:w="2250" w:type="dxa"/>
-          </w:tcPr>
-          <w:p>
-            <w:pPr>
-              <w:rPr>
-                <w:sz w:val="16"/>
-                <w:szCs w:val="16"/>
-              </w:rPr>
-            </w:pPr>
-          </w:p>
-        </w:tc>
-        <w:tc>
-          <w:tcPr>
-            <w:tcW w:w="2457" w:type="dxa"/>
+            <w:tcW w:w="9567" w:type="dxa"/>
+            <w:gridSpan w:val="4"/>
           </w:tcPr>
           <w:p>
             <w:pPr>
@@ -3502,49 +3116,8 @@
         </w:tc>
         <w:tc>
           <w:tcPr>
-            <w:tcW w:w="2970" w:type="dxa"/>
-            <w:shd w:val="clear" w:color="auto" w:fill="D5DCE4" w:themeFill="text2" w:themeFillTint="33"/>
-          </w:tcPr>
-          <w:p>
-            <w:pPr>
-              <w:rPr>
-                <w:sz w:val="16"/>
-                <w:szCs w:val="16"/>
-              </w:rPr>
-            </w:pPr>
-          </w:p>
-        </w:tc>
-        <w:tc>
-          <w:tcPr>
-            <w:tcW w:w="1890" w:type="dxa"/>
-            <w:shd w:val="clear" w:color="auto" w:fill="D5DCE4" w:themeFill="text2" w:themeFillTint="33"/>
-          </w:tcPr>
-          <w:p>
-            <w:pPr>
-              <w:rPr>
-                <w:sz w:val="16"/>
-                <w:szCs w:val="16"/>
-              </w:rPr>
-            </w:pPr>
-          </w:p>
-        </w:tc>
-        <w:tc>
-          <w:tcPr>
-            <w:tcW w:w="2250" w:type="dxa"/>
-            <w:shd w:val="clear" w:color="auto" w:fill="D5DCE4" w:themeFill="text2" w:themeFillTint="33"/>
-          </w:tcPr>
-          <w:p>
-            <w:pPr>
-              <w:rPr>
-                <w:sz w:val="16"/>
-                <w:szCs w:val="16"/>
-              </w:rPr>
-            </w:pPr>
-          </w:p>
-        </w:tc>
-        <w:tc>
-          <w:tcPr>
-            <w:tcW w:w="2457" w:type="dxa"/>
+            <w:tcW w:w="9567" w:type="dxa"/>
+            <w:gridSpan w:val="4"/>
             <w:shd w:val="clear" w:color="auto" w:fill="D5DCE4" w:themeFill="text2" w:themeFillTint="33"/>
           </w:tcPr>
           <w:p>
@@ -4228,6 +3801,7 @@
                 <w:szCs w:val="16"/>
               </w:rPr>
             </w:pPr>
+            <w:bookmarkStart w:id="0" w:name="_GoBack" w:colFirst="1" w:colLast="1"/>
             <w:r>
               <w:rPr>
                 <w:b/>
@@ -4240,46 +3814,8 @@
         </w:tc>
         <w:tc>
           <w:tcPr>
-            <w:tcW w:w="2970" w:type="dxa"/>
-          </w:tcPr>
-          <w:p>
-            <w:pPr>
-              <w:rPr>
-                <w:sz w:val="16"/>
-                <w:szCs w:val="16"/>
-              </w:rPr>
-            </w:pPr>
-          </w:p>
-        </w:tc>
-        <w:tc>
-          <w:tcPr>
-            <w:tcW w:w="1890" w:type="dxa"/>
-          </w:tcPr>
-          <w:p>
-            <w:pPr>
-              <w:rPr>
-                <w:sz w:val="16"/>
-                <w:szCs w:val="16"/>
-              </w:rPr>
-            </w:pPr>
-          </w:p>
-        </w:tc>
-        <w:tc>
-          <w:tcPr>
-            <w:tcW w:w="2250" w:type="dxa"/>
-          </w:tcPr>
-          <w:p>
-            <w:pPr>
-              <w:rPr>
-                <w:sz w:val="16"/>
-                <w:szCs w:val="16"/>
-              </w:rPr>
-            </w:pPr>
-          </w:p>
-        </w:tc>
-        <w:tc>
-          <w:tcPr>
-            <w:tcW w:w="2457" w:type="dxa"/>
+            <w:tcW w:w="9567" w:type="dxa"/>
+            <w:gridSpan w:val="4"/>
           </w:tcPr>
           <w:p>
             <w:pPr>
@@ -4291,6 +3827,7 @@
           </w:p>
         </w:tc>
       </w:tr>
+      <w:bookmarkEnd w:id="0"/>
       <w:tr>
         <w:trPr>
           <w:gridAfter w:val="1"/>
@@ -5889,6 +5426,7 @@
   <w:style w:type="character" w:default="1" w:styleId="DefaultParagraphFont">
     <w:name w:val="Default Paragraph Font"/>
     <w:uiPriority w:val="1"/>
+    <w:semiHidden/>
     <w:unhideWhenUsed/>
   </w:style>
   <w:style w:type="table" w:default="1" w:styleId="TableNormal">

</xml_diff>